<commit_message>
Criação das classes Endereço, Medico, Paciente e Contato. Enum TipoPessoa
</commit_message>
<xml_diff>
--- a/docs/Checklist.docx
+++ b/docs/Checklist.docx
@@ -237,6 +237,20 @@
         <w:pStyle w:val="PreformattedText"/>
         <w:numPr>
           <w:ilvl w:val="0"/>
+          <w:numId w:val="1"/>
+        </w:numPr>
+        <w:rPr/>
+      </w:pPr>
+      <w:r>
+        <w:rPr/>
+        <w:t>Cadastrar Prontuário</w:t>
+      </w:r>
+    </w:p>
+    <w:p>
+      <w:pPr>
+        <w:pStyle w:val="PreformattedText"/>
+        <w:numPr>
+          <w:ilvl w:val="0"/>
           <w:numId w:val="0"/>
         </w:numPr>
         <w:ind w:left="720" w:hanging="0"/>
@@ -249,6 +263,20 @@
     <w:p>
       <w:pPr>
         <w:pStyle w:val="PreformattedText"/>
+        <w:numPr>
+          <w:ilvl w:val="0"/>
+          <w:numId w:val="0"/>
+        </w:numPr>
+        <w:ind w:left="720" w:hanging="0"/>
+        <w:rPr/>
+      </w:pPr>
+      <w:r>
+        <w:rPr/>
+      </w:r>
+    </w:p>
+    <w:p>
+      <w:pPr>
+        <w:pStyle w:val="PreformattedText"/>
         <w:rPr/>
       </w:pPr>
       <w:r>
@@ -312,6 +340,28 @@
       <w:r>
         <w:rPr/>
         <w:t>Cadastrar Paciente</w:t>
+      </w:r>
+    </w:p>
+    <w:p>
+      <w:pPr>
+        <w:pStyle w:val="PreformattedText"/>
+        <w:numPr>
+          <w:ilvl w:val="1"/>
+          <w:numId w:val="3"/>
+        </w:numPr>
+        <w:rPr>
+          <w:color w:val="5F00FF"/>
+          <w:sz w:val="18"/>
+          <w:szCs w:val="18"/>
+        </w:rPr>
+      </w:pPr>
+      <w:r>
+        <w:rPr>
+          <w:color w:val="5F00FF"/>
+          <w:sz w:val="18"/>
+          <w:szCs w:val="18"/>
+        </w:rPr>
+        <w:t>Cadastrar contato, telefones e e-mails</w:t>
       </w:r>
     </w:p>
     <w:p>

</xml_diff>